<commit_message>
Cambio software PPT - Canva
</commit_message>
<xml_diff>
--- a/docs/words/Adquisiciones/PLAN DE GESTION DE ADQUISICIONES.docx
+++ b/docs/words/Adquisiciones/PLAN DE GESTION DE ADQUISICIONES.docx
@@ -1262,7 +1262,21 @@
               <w:rPr>
                 <w:sz w:val="20"/>
               </w:rPr>
-              <w:t>Software para realización de presentaciones (PowerPoint)</w:t>
+              <w:t>Software para realización de presentaciones (</w:t>
+            </w:r>
+            <w:proofErr w:type="spellStart"/>
+            <w:r>
+              <w:rPr>
+                <w:sz w:val="20"/>
+              </w:rPr>
+              <w:t>Canva</w:t>
+            </w:r>
+            <w:proofErr w:type="spellEnd"/>
+            <w:r>
+              <w:rPr>
+                <w:sz w:val="20"/>
+              </w:rPr>
+              <w:t>)</w:t>
             </w:r>
           </w:p>
         </w:tc>
@@ -1896,11 +1910,19 @@
               </w:rPr>
               <w:t xml:space="preserve">: </w:t>
             </w:r>
-            <w:r>
-              <w:rPr>
-                <w:sz w:val="20"/>
-              </w:rPr>
-              <w:t>PowerPoint.</w:t>
+            <w:proofErr w:type="spellStart"/>
+            <w:r>
+              <w:rPr>
+                <w:sz w:val="20"/>
+              </w:rPr>
+              <w:t>Canva</w:t>
+            </w:r>
+            <w:proofErr w:type="spellEnd"/>
+            <w:r>
+              <w:rPr>
+                <w:sz w:val="20"/>
+              </w:rPr>
+              <w:t>.</w:t>
             </w:r>
           </w:p>
           <w:p>
@@ -2246,15 +2268,15 @@
         <w:tblLook w:val="04A0" w:firstRow="1" w:lastRow="0" w:firstColumn="1" w:lastColumn="0" w:noHBand="0" w:noVBand="1"/>
       </w:tblPr>
       <w:tblGrid>
-        <w:gridCol w:w="316"/>
-        <w:gridCol w:w="1083"/>
-        <w:gridCol w:w="1410"/>
-        <w:gridCol w:w="1446"/>
-        <w:gridCol w:w="1281"/>
-        <w:gridCol w:w="1534"/>
-        <w:gridCol w:w="1266"/>
-        <w:gridCol w:w="1326"/>
-        <w:gridCol w:w="1354"/>
+        <w:gridCol w:w="319"/>
+        <w:gridCol w:w="949"/>
+        <w:gridCol w:w="1429"/>
+        <w:gridCol w:w="1466"/>
+        <w:gridCol w:w="1298"/>
+        <w:gridCol w:w="1556"/>
+        <w:gridCol w:w="1283"/>
+        <w:gridCol w:w="1344"/>
+        <w:gridCol w:w="1372"/>
       </w:tblGrid>
       <w:tr>
         <w:tc>
@@ -2511,125 +2533,109 @@
               <w:rPr>
                 <w:sz w:val="20"/>
               </w:rPr>
-              <w:t>Software de administració</w:t>
+              <w:t>Software de administración de proyectos</w:t>
+            </w:r>
+          </w:p>
+        </w:tc>
+        <w:tc>
+          <w:tcPr>
+            <w:tcW w:w="1446" w:type="dxa"/>
+          </w:tcPr>
+          <w:p>
+            <w:pPr>
+              <w:spacing w:before="120" w:after="120" w:afterAutospacing="0"/>
+              <w:rPr>
+                <w:sz w:val="20"/>
+              </w:rPr>
+            </w:pPr>
+            <w:r>
+              <w:rPr>
+                <w:sz w:val="20"/>
+              </w:rPr>
+              <w:t>Evaluación de propuestas</w:t>
+            </w:r>
+          </w:p>
+        </w:tc>
+        <w:tc>
+          <w:tcPr>
+            <w:tcW w:w="1281" w:type="dxa"/>
+          </w:tcPr>
+          <w:p>
+            <w:pPr>
+              <w:spacing w:before="120" w:after="120" w:afterAutospacing="0"/>
+              <w:rPr>
+                <w:sz w:val="20"/>
+              </w:rPr>
+            </w:pPr>
+            <w:r>
+              <w:rPr>
+                <w:sz w:val="20"/>
+              </w:rPr>
+              <w:t>Lista interna de proveedores</w:t>
+            </w:r>
+          </w:p>
+        </w:tc>
+        <w:tc>
+          <w:tcPr>
+            <w:tcW w:w="1534" w:type="dxa"/>
+          </w:tcPr>
+          <w:p>
+            <w:pPr>
+              <w:spacing w:before="120" w:after="120" w:afterAutospacing="0"/>
+              <w:rPr>
+                <w:sz w:val="20"/>
+              </w:rPr>
+            </w:pPr>
+            <w:r>
+              <w:rPr>
+                <w:sz w:val="20"/>
+              </w:rPr>
+              <w:t>Alquiler anual</w:t>
+            </w:r>
+          </w:p>
+        </w:tc>
+        <w:tc>
+          <w:tcPr>
+            <w:tcW w:w="1266" w:type="dxa"/>
+          </w:tcPr>
+          <w:p>
+            <w:pPr>
+              <w:spacing w:before="120" w:after="120" w:afterAutospacing="0"/>
+              <w:rPr>
+                <w:sz w:val="20"/>
+              </w:rPr>
+            </w:pPr>
+            <w:r>
+              <w:rPr>
+                <w:sz w:val="20"/>
+              </w:rPr>
+              <w:t>Auditoría</w:t>
+            </w:r>
+          </w:p>
+        </w:tc>
+        <w:tc>
+          <w:tcPr>
+            <w:tcW w:w="1326" w:type="dxa"/>
+          </w:tcPr>
+          <w:p>
+            <w:pPr>
+              <w:spacing w:before="120" w:after="120" w:afterAutospacing="0"/>
+              <w:rPr>
+                <w:sz w:val="20"/>
+              </w:rPr>
+            </w:pPr>
+            <w:r>
+              <w:rPr>
+                <w:sz w:val="20"/>
+              </w:rPr>
+              <w:t xml:space="preserve">Pruebas de funcionalidad y </w:t>
             </w:r>
             <w:r>
               <w:rPr>
                 <w:sz w:val="20"/>
               </w:rPr>
               <w:lastRenderedPageBreak/>
-              <w:t>n de proyectos</w:t>
-            </w:r>
-          </w:p>
-        </w:tc>
-        <w:tc>
-          <w:tcPr>
-            <w:tcW w:w="1446" w:type="dxa"/>
-          </w:tcPr>
-          <w:p>
-            <w:pPr>
-              <w:spacing w:before="120" w:after="120" w:afterAutospacing="0"/>
-              <w:rPr>
-                <w:sz w:val="20"/>
-              </w:rPr>
-            </w:pPr>
-            <w:r>
-              <w:rPr>
-                <w:sz w:val="20"/>
-              </w:rPr>
-              <w:lastRenderedPageBreak/>
-              <w:t>Evaluación de propuestas</w:t>
-            </w:r>
-          </w:p>
-        </w:tc>
-        <w:tc>
-          <w:tcPr>
-            <w:tcW w:w="1281" w:type="dxa"/>
-          </w:tcPr>
-          <w:p>
-            <w:pPr>
-              <w:spacing w:before="120" w:after="120" w:afterAutospacing="0"/>
-              <w:rPr>
-                <w:sz w:val="20"/>
-              </w:rPr>
-            </w:pPr>
-            <w:r>
-              <w:rPr>
-                <w:sz w:val="20"/>
-              </w:rPr>
-              <w:t xml:space="preserve">Lista interna de </w:t>
-            </w:r>
-            <w:r>
-              <w:rPr>
-                <w:sz w:val="20"/>
-              </w:rPr>
-              <w:lastRenderedPageBreak/>
-              <w:t>proveedores</w:t>
-            </w:r>
-          </w:p>
-        </w:tc>
-        <w:tc>
-          <w:tcPr>
-            <w:tcW w:w="1534" w:type="dxa"/>
-          </w:tcPr>
-          <w:p>
-            <w:pPr>
-              <w:spacing w:before="120" w:after="120" w:afterAutospacing="0"/>
-              <w:rPr>
-                <w:sz w:val="20"/>
-              </w:rPr>
-            </w:pPr>
-            <w:r>
-              <w:rPr>
-                <w:sz w:val="20"/>
-              </w:rPr>
-              <w:lastRenderedPageBreak/>
-              <w:t>Alquiler anual</w:t>
-            </w:r>
-          </w:p>
-        </w:tc>
-        <w:tc>
-          <w:tcPr>
-            <w:tcW w:w="1266" w:type="dxa"/>
-          </w:tcPr>
-          <w:p>
-            <w:pPr>
-              <w:spacing w:before="120" w:after="120" w:afterAutospacing="0"/>
-              <w:rPr>
-                <w:sz w:val="20"/>
-              </w:rPr>
-            </w:pPr>
-            <w:r>
-              <w:rPr>
-                <w:sz w:val="20"/>
-              </w:rPr>
-              <w:t>Auditoría</w:t>
-            </w:r>
-          </w:p>
-        </w:tc>
-        <w:tc>
-          <w:tcPr>
-            <w:tcW w:w="1326" w:type="dxa"/>
-          </w:tcPr>
-          <w:p>
-            <w:pPr>
-              <w:spacing w:before="120" w:after="120" w:afterAutospacing="0"/>
-              <w:rPr>
-                <w:sz w:val="20"/>
-              </w:rPr>
-            </w:pPr>
-            <w:r>
-              <w:rPr>
-                <w:sz w:val="20"/>
-              </w:rPr>
-              <w:t xml:space="preserve">Pruebas de funcionalidad </w:t>
-            </w:r>
-            <w:r>
-              <w:rPr>
-                <w:sz w:val="20"/>
-              </w:rPr>
-              <w:lastRenderedPageBreak/>
-              <w:t>y compatibilidad</w:t>
+              <w:t>compatibilidad</w:t>
             </w:r>
           </w:p>
         </w:tc>
@@ -2671,7 +2677,6 @@
               <w:rPr>
                 <w:sz w:val="20"/>
               </w:rPr>
-              <w:lastRenderedPageBreak/>
               <w:t>2</w:t>
             </w:r>
           </w:p>
@@ -3229,12 +3234,14 @@
                 <w:sz w:val="20"/>
               </w:rPr>
             </w:pPr>
-            <w:r>
-              <w:rPr>
-                <w:sz w:val="20"/>
-              </w:rPr>
-              <w:t>PowerPoint</w:t>
-            </w:r>
+            <w:proofErr w:type="spellStart"/>
+            <w:r>
+              <w:rPr>
+                <w:sz w:val="20"/>
+              </w:rPr>
+              <w:t>Canva</w:t>
+            </w:r>
+            <w:proofErr w:type="spellEnd"/>
           </w:p>
         </w:tc>
         <w:tc>
@@ -3894,7 +3901,6 @@
               <w:rPr>
                 <w:sz w:val="20"/>
               </w:rPr>
-              <w:lastRenderedPageBreak/>
               <w:t>Al finalizar cada auditoría, el auditor emitirá un informe al director del proyecto que incluirá:</w:t>
             </w:r>
           </w:p>
@@ -3915,6 +3921,7 @@
                 <w:bCs/>
                 <w:sz w:val="20"/>
               </w:rPr>
+              <w:lastRenderedPageBreak/>
               <w:t>Resultado de la Auditoría</w:t>
             </w:r>
             <w:r>

</xml_diff>